<commit_message>
LINKCERT-366 - Kount Re-Certification  Version number fix
</commit_message>
<xml_diff>
--- a/documentation/Kount Demandware Implementation Guide_v_16.1.0.docx
+++ b/documentation/Kount Demandware Implementation Guide_v_16.1.0.docx
@@ -143,7 +143,7 @@
                         <a:blip r:embed="rId10" cstate="print">
                           <a:extLst>
                             <a:ext uri="{28A0092B-C50C-407E-A947-70E740481C1C}">
-                              <a14:useLocalDpi xmlns="" xmlns:wpc="http://schemas.microsoft.com/office/word/2010/wordprocessingCanvas" xmlns:mc="http://schemas.openxmlformats.org/markup-compatibility/2006" xmlns:o="urn:schemas-microsoft-com:office:office" xmlns:v="urn:schemas-microsoft-com:vml" xmlns:wp14="http://schemas.microsoft.com/office/word/2010/wordprocessingDrawing" xmlns:w10="urn:schemas-microsoft-com:office:word" xmlns:w="http://schemas.openxmlformats.org/wordprocessingml/2006/main" xmlns:w14="http://schemas.microsoft.com/office/word/2010/wordml" xmlns:w15="http://schemas.microsoft.com/office/word/2012/wordml" xmlns:wpg="http://schemas.microsoft.com/office/word/2010/wordprocessingGroup" xmlns:wpi="http://schemas.microsoft.com/office/word/2010/wordprocessingInk" xmlns:wps="http://schemas.microsoft.com/office/word/2010/wordprocessingShape" xmlns:a14="http://schemas.microsoft.com/office/drawing/2010/main" val="0"/>
+                              <a14:useLocalDpi xmlns:a14="http://schemas.microsoft.com/office/drawing/2010/main" xmlns:wps="http://schemas.microsoft.com/office/word/2010/wordprocessingShape" xmlns:wpi="http://schemas.microsoft.com/office/word/2010/wordprocessingInk" xmlns:wpg="http://schemas.microsoft.com/office/word/2010/wordprocessingGroup" xmlns:w15="http://schemas.microsoft.com/office/word/2012/wordml" xmlns:w14="http://schemas.microsoft.com/office/word/2010/wordml" xmlns:w="http://schemas.openxmlformats.org/wordprocessingml/2006/main" xmlns:w10="urn:schemas-microsoft-com:office:word" xmlns:wp14="http://schemas.microsoft.com/office/word/2010/wordprocessingDrawing" xmlns:v="urn:schemas-microsoft-com:vml" xmlns:o="urn:schemas-microsoft-com:office:office" xmlns:mc="http://schemas.openxmlformats.org/markup-compatibility/2006" xmlns:wpc="http://schemas.microsoft.com/office/word/2010/wordprocessingCanvas" xmlns="" val="0"/>
                             </a:ext>
                           </a:extLst>
                         </a:blip>
@@ -301,7 +301,7 @@
                 <w:alias w:val="Date"/>
                 <w:id w:val="703864210"/>
                 <w:dataBinding w:prefixMappings="xmlns:ns0='http://schemas.microsoft.com/office/2006/coverPageProps'" w:xpath="/ns0:CoverPageProperties[1]/ns0:PublishDate[1]" w:storeItemID="{55AF091B-3C7A-41E3-B477-F2FDAA23CFDA}"/>
-                <w:date w:fullDate="2016-01-04T00:00:00Z">
+                <w:date w:fullDate="2016-01-22T00:00:00Z">
                   <w:dateFormat w:val="M/d/yyyy"/>
                   <w:lid w:val="en-US"/>
                   <w:storeMappedDataAs w:val="dateTime"/>
@@ -326,7 +326,7 @@
                         <w:b/>
                         <w:bCs/>
                       </w:rPr>
-                      <w:t>1/4/2016</w:t>
+                      <w:t>1/22/2016</w:t>
                     </w:r>
                   </w:p>
                 </w:tc>
@@ -351,7 +351,14 @@
                     <w:b/>
                     <w:bCs/>
                   </w:rPr>
-                  <w:t>Version 15.1.0</w:t>
+                  <w:t>Version 16</w:t>
+                </w:r>
+                <w:r>
+                  <w:rPr>
+                    <w:b/>
+                    <w:bCs/>
+                  </w:rPr>
+                  <w:t>.1.0</w:t>
                 </w:r>
               </w:p>
               <w:p>
@@ -4701,7 +4708,7 @@
                     <a:blip r:embed="rId11" cstate="print">
                       <a:extLst>
                         <a:ext uri="{28A0092B-C50C-407E-A947-70E740481C1C}">
-                          <a14:useLocalDpi xmlns="" xmlns:wpc="http://schemas.microsoft.com/office/word/2010/wordprocessingCanvas" xmlns:mc="http://schemas.openxmlformats.org/markup-compatibility/2006" xmlns:o="urn:schemas-microsoft-com:office:office" xmlns:v="urn:schemas-microsoft-com:vml" xmlns:wp14="http://schemas.microsoft.com/office/word/2010/wordprocessingDrawing" xmlns:w10="urn:schemas-microsoft-com:office:word" xmlns:w="http://schemas.openxmlformats.org/wordprocessingml/2006/main" xmlns:w14="http://schemas.microsoft.com/office/word/2010/wordml" xmlns:w15="http://schemas.microsoft.com/office/word/2012/wordml" xmlns:wpg="http://schemas.microsoft.com/office/word/2010/wordprocessingGroup" xmlns:wpi="http://schemas.microsoft.com/office/word/2010/wordprocessingInk" xmlns:wps="http://schemas.microsoft.com/office/word/2010/wordprocessingShape" xmlns:a14="http://schemas.microsoft.com/office/drawing/2010/main" val="0"/>
+                          <a14:useLocalDpi xmlns:a14="http://schemas.microsoft.com/office/drawing/2010/main" xmlns:wps="http://schemas.microsoft.com/office/word/2010/wordprocessingShape" xmlns:wpi="http://schemas.microsoft.com/office/word/2010/wordprocessingInk" xmlns:wpg="http://schemas.microsoft.com/office/word/2010/wordprocessingGroup" xmlns:w15="http://schemas.microsoft.com/office/word/2012/wordml" xmlns:w14="http://schemas.microsoft.com/office/word/2010/wordml" xmlns:w="http://schemas.openxmlformats.org/wordprocessingml/2006/main" xmlns:w10="urn:schemas-microsoft-com:office:word" xmlns:wp14="http://schemas.microsoft.com/office/word/2010/wordprocessingDrawing" xmlns:v="urn:schemas-microsoft-com:vml" xmlns:o="urn:schemas-microsoft-com:office:office" xmlns:mc="http://schemas.openxmlformats.org/markup-compatibility/2006" xmlns:wpc="http://schemas.microsoft.com/office/word/2010/wordprocessingCanvas" xmlns="" val="0"/>
                         </a:ext>
                       </a:extLst>
                     </a:blip>
@@ -6384,7 +6391,7 @@
                     </a:ln>
                     <a:extLst>
                       <a:ext uri="{53640926-AAD7-44D8-BBD7-CCE9431645EC}">
-                        <a14:shadowObscured xmlns="" xmlns:wpc="http://schemas.microsoft.com/office/word/2010/wordprocessingCanvas" xmlns:mc="http://schemas.openxmlformats.org/markup-compatibility/2006" xmlns:o="urn:schemas-microsoft-com:office:office" xmlns:v="urn:schemas-microsoft-com:vml" xmlns:wp14="http://schemas.microsoft.com/office/word/2010/wordprocessingDrawing" xmlns:w10="urn:schemas-microsoft-com:office:word" xmlns:w="http://schemas.openxmlformats.org/wordprocessingml/2006/main" xmlns:w14="http://schemas.microsoft.com/office/word/2010/wordml" xmlns:w15="http://schemas.microsoft.com/office/word/2012/wordml" xmlns:wpg="http://schemas.microsoft.com/office/word/2010/wordprocessingGroup" xmlns:wpi="http://schemas.microsoft.com/office/word/2010/wordprocessingInk" xmlns:wps="http://schemas.microsoft.com/office/word/2010/wordprocessingShape" xmlns:a14="http://schemas.microsoft.com/office/drawing/2010/main"/>
+                        <a14:shadowObscured xmlns:a14="http://schemas.microsoft.com/office/drawing/2010/main" xmlns:wps="http://schemas.microsoft.com/office/word/2010/wordprocessingShape" xmlns:wpi="http://schemas.microsoft.com/office/word/2010/wordprocessingInk" xmlns:wpg="http://schemas.microsoft.com/office/word/2010/wordprocessingGroup" xmlns:w15="http://schemas.microsoft.com/office/word/2012/wordml" xmlns:w14="http://schemas.microsoft.com/office/word/2010/wordml" xmlns:w="http://schemas.openxmlformats.org/wordprocessingml/2006/main" xmlns:w10="urn:schemas-microsoft-com:office:word" xmlns:wp14="http://schemas.microsoft.com/office/word/2010/wordprocessingDrawing" xmlns:v="urn:schemas-microsoft-com:vml" xmlns:o="urn:schemas-microsoft-com:office:office" xmlns:mc="http://schemas.openxmlformats.org/markup-compatibility/2006" xmlns:wpc="http://schemas.microsoft.com/office/word/2010/wordprocessingCanvas" xmlns=""/>
                       </a:ext>
                     </a:extLst>
                   </pic:spPr>
@@ -6666,7 +6673,7 @@
                     </a:ln>
                     <a:extLst>
                       <a:ext uri="{53640926-AAD7-44D8-BBD7-CCE9431645EC}">
-                        <a14:shadowObscured xmlns="" xmlns:wpc="http://schemas.microsoft.com/office/word/2010/wordprocessingCanvas" xmlns:mc="http://schemas.openxmlformats.org/markup-compatibility/2006" xmlns:o="urn:schemas-microsoft-com:office:office" xmlns:v="urn:schemas-microsoft-com:vml" xmlns:wp14="http://schemas.microsoft.com/office/word/2010/wordprocessingDrawing" xmlns:w10="urn:schemas-microsoft-com:office:word" xmlns:w="http://schemas.openxmlformats.org/wordprocessingml/2006/main" xmlns:w14="http://schemas.microsoft.com/office/word/2010/wordml" xmlns:w15="http://schemas.microsoft.com/office/word/2012/wordml" xmlns:wpg="http://schemas.microsoft.com/office/word/2010/wordprocessingGroup" xmlns:wpi="http://schemas.microsoft.com/office/word/2010/wordprocessingInk" xmlns:wps="http://schemas.microsoft.com/office/word/2010/wordprocessingShape" xmlns:a14="http://schemas.microsoft.com/office/drawing/2010/main"/>
+                        <a14:shadowObscured xmlns:a14="http://schemas.microsoft.com/office/drawing/2010/main" xmlns:wps="http://schemas.microsoft.com/office/word/2010/wordprocessingShape" xmlns:wpi="http://schemas.microsoft.com/office/word/2010/wordprocessingInk" xmlns:wpg="http://schemas.microsoft.com/office/word/2010/wordprocessingGroup" xmlns:w15="http://schemas.microsoft.com/office/word/2012/wordml" xmlns:w14="http://schemas.microsoft.com/office/word/2010/wordml" xmlns:w="http://schemas.openxmlformats.org/wordprocessingml/2006/main" xmlns:w10="urn:schemas-microsoft-com:office:word" xmlns:wp14="http://schemas.microsoft.com/office/word/2010/wordprocessingDrawing" xmlns:v="urn:schemas-microsoft-com:vml" xmlns:o="urn:schemas-microsoft-com:office:office" xmlns:mc="http://schemas.openxmlformats.org/markup-compatibility/2006" xmlns:wpc="http://schemas.microsoft.com/office/word/2010/wordprocessingCanvas" xmlns=""/>
                       </a:ext>
                     </a:extLst>
                   </pic:spPr>
@@ -7221,7 +7228,7 @@
                     </a:ln>
                     <a:extLst>
                       <a:ext uri="{53640926-AAD7-44D8-BBD7-CCE9431645EC}">
-                        <a14:shadowObscured xmlns="" xmlns:wpc="http://schemas.microsoft.com/office/word/2010/wordprocessingCanvas" xmlns:mc="http://schemas.openxmlformats.org/markup-compatibility/2006" xmlns:o="urn:schemas-microsoft-com:office:office" xmlns:v="urn:schemas-microsoft-com:vml" xmlns:wp14="http://schemas.microsoft.com/office/word/2010/wordprocessingDrawing" xmlns:w10="urn:schemas-microsoft-com:office:word" xmlns:w="http://schemas.openxmlformats.org/wordprocessingml/2006/main" xmlns:w14="http://schemas.microsoft.com/office/word/2010/wordml" xmlns:w15="http://schemas.microsoft.com/office/word/2012/wordml" xmlns:wpg="http://schemas.microsoft.com/office/word/2010/wordprocessingGroup" xmlns:wpi="http://schemas.microsoft.com/office/word/2010/wordprocessingInk" xmlns:wps="http://schemas.microsoft.com/office/word/2010/wordprocessingShape" xmlns:a14="http://schemas.microsoft.com/office/drawing/2010/main"/>
+                        <a14:shadowObscured xmlns:a14="http://schemas.microsoft.com/office/drawing/2010/main" xmlns:wps="http://schemas.microsoft.com/office/word/2010/wordprocessingShape" xmlns:wpi="http://schemas.microsoft.com/office/word/2010/wordprocessingInk" xmlns:wpg="http://schemas.microsoft.com/office/word/2010/wordprocessingGroup" xmlns:w15="http://schemas.microsoft.com/office/word/2012/wordml" xmlns:w14="http://schemas.microsoft.com/office/word/2010/wordml" xmlns:w="http://schemas.openxmlformats.org/wordprocessingml/2006/main" xmlns:w10="urn:schemas-microsoft-com:office:word" xmlns:wp14="http://schemas.microsoft.com/office/word/2010/wordprocessingDrawing" xmlns:v="urn:schemas-microsoft-com:vml" xmlns:o="urn:schemas-microsoft-com:office:office" xmlns:mc="http://schemas.openxmlformats.org/markup-compatibility/2006" xmlns:wpc="http://schemas.microsoft.com/office/word/2010/wordprocessingCanvas" xmlns=""/>
                       </a:ext>
                     </a:extLst>
                   </pic:spPr>
@@ -7436,7 +7443,7 @@
                     </a:ln>
                     <a:extLst>
                       <a:ext uri="{53640926-AAD7-44D8-BBD7-CCE9431645EC}">
-                        <a14:shadowObscured xmlns="" xmlns:wpc="http://schemas.microsoft.com/office/word/2010/wordprocessingCanvas" xmlns:mc="http://schemas.openxmlformats.org/markup-compatibility/2006" xmlns:o="urn:schemas-microsoft-com:office:office" xmlns:v="urn:schemas-microsoft-com:vml" xmlns:wp14="http://schemas.microsoft.com/office/word/2010/wordprocessingDrawing" xmlns:w10="urn:schemas-microsoft-com:office:word" xmlns:w="http://schemas.openxmlformats.org/wordprocessingml/2006/main" xmlns:w14="http://schemas.microsoft.com/office/word/2010/wordml" xmlns:w15="http://schemas.microsoft.com/office/word/2012/wordml" xmlns:wpg="http://schemas.microsoft.com/office/word/2010/wordprocessingGroup" xmlns:wpi="http://schemas.microsoft.com/office/word/2010/wordprocessingInk" xmlns:wps="http://schemas.microsoft.com/office/word/2010/wordprocessingShape" xmlns:a14="http://schemas.microsoft.com/office/drawing/2010/main"/>
+                        <a14:shadowObscured xmlns:a14="http://schemas.microsoft.com/office/drawing/2010/main" xmlns:wps="http://schemas.microsoft.com/office/word/2010/wordprocessingShape" xmlns:wpi="http://schemas.microsoft.com/office/word/2010/wordprocessingInk" xmlns:wpg="http://schemas.microsoft.com/office/word/2010/wordprocessingGroup" xmlns:w15="http://schemas.microsoft.com/office/word/2012/wordml" xmlns:w14="http://schemas.microsoft.com/office/word/2010/wordml" xmlns:w="http://schemas.openxmlformats.org/wordprocessingml/2006/main" xmlns:w10="urn:schemas-microsoft-com:office:word" xmlns:wp14="http://schemas.microsoft.com/office/word/2010/wordprocessingDrawing" xmlns:v="urn:schemas-microsoft-com:vml" xmlns:o="urn:schemas-microsoft-com:office:office" xmlns:mc="http://schemas.openxmlformats.org/markup-compatibility/2006" xmlns:wpc="http://schemas.microsoft.com/office/word/2010/wordprocessingCanvas" xmlns=""/>
                       </a:ext>
                     </a:extLst>
                   </pic:spPr>
@@ -9112,7 +9119,7 @@
                     <a:blip r:embed="rId32" cstate="print">
                       <a:extLst>
                         <a:ext uri="{28A0092B-C50C-407E-A947-70E740481C1C}">
-                          <a14:useLocalDpi xmlns="" xmlns:wpc="http://schemas.microsoft.com/office/word/2010/wordprocessingCanvas" xmlns:mc="http://schemas.openxmlformats.org/markup-compatibility/2006" xmlns:o="urn:schemas-microsoft-com:office:office" xmlns:v="urn:schemas-microsoft-com:vml" xmlns:wp14="http://schemas.microsoft.com/office/word/2010/wordprocessingDrawing" xmlns:w10="urn:schemas-microsoft-com:office:word" xmlns:w="http://schemas.openxmlformats.org/wordprocessingml/2006/main" xmlns:w14="http://schemas.microsoft.com/office/word/2010/wordml" xmlns:w15="http://schemas.microsoft.com/office/word/2012/wordml" xmlns:wpg="http://schemas.microsoft.com/office/word/2010/wordprocessingGroup" xmlns:wpi="http://schemas.microsoft.com/office/word/2010/wordprocessingInk" xmlns:wps="http://schemas.microsoft.com/office/word/2010/wordprocessingShape" xmlns:a14="http://schemas.microsoft.com/office/drawing/2010/main" val="0"/>
+                          <a14:useLocalDpi xmlns:a14="http://schemas.microsoft.com/office/drawing/2010/main" xmlns:wps="http://schemas.microsoft.com/office/word/2010/wordprocessingShape" xmlns:wpi="http://schemas.microsoft.com/office/word/2010/wordprocessingInk" xmlns:wpg="http://schemas.microsoft.com/office/word/2010/wordprocessingGroup" xmlns:w15="http://schemas.microsoft.com/office/word/2012/wordml" xmlns:w14="http://schemas.microsoft.com/office/word/2010/wordml" xmlns:w="http://schemas.openxmlformats.org/wordprocessingml/2006/main" xmlns:w10="urn:schemas-microsoft-com:office:word" xmlns:wp14="http://schemas.microsoft.com/office/word/2010/wordprocessingDrawing" xmlns:v="urn:schemas-microsoft-com:vml" xmlns:o="urn:schemas-microsoft-com:office:office" xmlns:mc="http://schemas.openxmlformats.org/markup-compatibility/2006" xmlns:wpc="http://schemas.microsoft.com/office/word/2010/wordprocessingCanvas" xmlns="" val="0"/>
                         </a:ext>
                       </a:extLst>
                     </a:blip>
@@ -11393,7 +11400,7 @@
                     <a:blip r:embed="rId38" cstate="print">
                       <a:extLst>
                         <a:ext uri="{28A0092B-C50C-407E-A947-70E740481C1C}">
-                          <a14:useLocalDpi xmlns="" xmlns:wpc="http://schemas.microsoft.com/office/word/2010/wordprocessingCanvas" xmlns:mc="http://schemas.openxmlformats.org/markup-compatibility/2006" xmlns:o="urn:schemas-microsoft-com:office:office" xmlns:v="urn:schemas-microsoft-com:vml" xmlns:wp14="http://schemas.microsoft.com/office/word/2010/wordprocessingDrawing" xmlns:w10="urn:schemas-microsoft-com:office:word" xmlns:w="http://schemas.openxmlformats.org/wordprocessingml/2006/main" xmlns:w14="http://schemas.microsoft.com/office/word/2010/wordml" xmlns:w15="http://schemas.microsoft.com/office/word/2012/wordml" xmlns:wpg="http://schemas.microsoft.com/office/word/2010/wordprocessingGroup" xmlns:wpi="http://schemas.microsoft.com/office/word/2010/wordprocessingInk" xmlns:wps="http://schemas.microsoft.com/office/word/2010/wordprocessingShape" xmlns:a14="http://schemas.microsoft.com/office/drawing/2010/main" val="0"/>
+                          <a14:useLocalDpi xmlns:a14="http://schemas.microsoft.com/office/drawing/2010/main" xmlns:wps="http://schemas.microsoft.com/office/word/2010/wordprocessingShape" xmlns:wpi="http://schemas.microsoft.com/office/word/2010/wordprocessingInk" xmlns:wpg="http://schemas.microsoft.com/office/word/2010/wordprocessingGroup" xmlns:w15="http://schemas.microsoft.com/office/word/2012/wordml" xmlns:w14="http://schemas.microsoft.com/office/word/2010/wordml" xmlns:w="http://schemas.openxmlformats.org/wordprocessingml/2006/main" xmlns:w10="urn:schemas-microsoft-com:office:word" xmlns:wp14="http://schemas.microsoft.com/office/word/2010/wordprocessingDrawing" xmlns:v="urn:schemas-microsoft-com:vml" xmlns:o="urn:schemas-microsoft-com:office:office" xmlns:mc="http://schemas.openxmlformats.org/markup-compatibility/2006" xmlns:wpc="http://schemas.microsoft.com/office/word/2010/wordprocessingCanvas" xmlns="" val="0"/>
                         </a:ext>
                       </a:extLst>
                     </a:blip>
@@ -11414,7 +11421,7 @@
                     </a:ln>
                     <a:extLst>
                       <a:ext uri="{53640926-AAD7-44D8-BBD7-CCE9431645EC}">
-                        <a14:shadowObscured xmlns="" xmlns:wpc="http://schemas.microsoft.com/office/word/2010/wordprocessingCanvas" xmlns:mc="http://schemas.openxmlformats.org/markup-compatibility/2006" xmlns:o="urn:schemas-microsoft-com:office:office" xmlns:v="urn:schemas-microsoft-com:vml" xmlns:wp14="http://schemas.microsoft.com/office/word/2010/wordprocessingDrawing" xmlns:w10="urn:schemas-microsoft-com:office:word" xmlns:w="http://schemas.openxmlformats.org/wordprocessingml/2006/main" xmlns:w14="http://schemas.microsoft.com/office/word/2010/wordml" xmlns:w15="http://schemas.microsoft.com/office/word/2012/wordml" xmlns:wpg="http://schemas.microsoft.com/office/word/2010/wordprocessingGroup" xmlns:wpi="http://schemas.microsoft.com/office/word/2010/wordprocessingInk" xmlns:wps="http://schemas.microsoft.com/office/word/2010/wordprocessingShape" xmlns:a14="http://schemas.microsoft.com/office/drawing/2010/main"/>
+                        <a14:shadowObscured xmlns:a14="http://schemas.microsoft.com/office/drawing/2010/main" xmlns:wps="http://schemas.microsoft.com/office/word/2010/wordprocessingShape" xmlns:wpi="http://schemas.microsoft.com/office/word/2010/wordprocessingInk" xmlns:wpg="http://schemas.microsoft.com/office/word/2010/wordprocessingGroup" xmlns:w15="http://schemas.microsoft.com/office/word/2012/wordml" xmlns:w14="http://schemas.microsoft.com/office/word/2010/wordml" xmlns:w="http://schemas.openxmlformats.org/wordprocessingml/2006/main" xmlns:w10="urn:schemas-microsoft-com:office:word" xmlns:wp14="http://schemas.microsoft.com/office/word/2010/wordprocessingDrawing" xmlns:v="urn:schemas-microsoft-com:vml" xmlns:o="urn:schemas-microsoft-com:office:office" xmlns:mc="http://schemas.openxmlformats.org/markup-compatibility/2006" xmlns:wpc="http://schemas.microsoft.com/office/word/2010/wordprocessingCanvas" xmlns=""/>
                       </a:ext>
                     </a:extLst>
                   </pic:spPr>
@@ -11506,7 +11513,7 @@
                     <a:blip r:embed="rId39" cstate="print">
                       <a:extLst>
                         <a:ext uri="{28A0092B-C50C-407E-A947-70E740481C1C}">
-                          <a14:useLocalDpi xmlns="" xmlns:wpc="http://schemas.microsoft.com/office/word/2010/wordprocessingCanvas" xmlns:mc="http://schemas.openxmlformats.org/markup-compatibility/2006" xmlns:o="urn:schemas-microsoft-com:office:office" xmlns:v="urn:schemas-microsoft-com:vml" xmlns:wp14="http://schemas.microsoft.com/office/word/2010/wordprocessingDrawing" xmlns:w10="urn:schemas-microsoft-com:office:word" xmlns:w="http://schemas.openxmlformats.org/wordprocessingml/2006/main" xmlns:w14="http://schemas.microsoft.com/office/word/2010/wordml" xmlns:w15="http://schemas.microsoft.com/office/word/2012/wordml" xmlns:wpg="http://schemas.microsoft.com/office/word/2010/wordprocessingGroup" xmlns:wpi="http://schemas.microsoft.com/office/word/2010/wordprocessingInk" xmlns:wps="http://schemas.microsoft.com/office/word/2010/wordprocessingShape" xmlns:a14="http://schemas.microsoft.com/office/drawing/2010/main" val="0"/>
+                          <a14:useLocalDpi xmlns:a14="http://schemas.microsoft.com/office/drawing/2010/main" xmlns:wps="http://schemas.microsoft.com/office/word/2010/wordprocessingShape" xmlns:wpi="http://schemas.microsoft.com/office/word/2010/wordprocessingInk" xmlns:wpg="http://schemas.microsoft.com/office/word/2010/wordprocessingGroup" xmlns:w15="http://schemas.microsoft.com/office/word/2012/wordml" xmlns:w14="http://schemas.microsoft.com/office/word/2010/wordml" xmlns:w="http://schemas.openxmlformats.org/wordprocessingml/2006/main" xmlns:w10="urn:schemas-microsoft-com:office:word" xmlns:wp14="http://schemas.microsoft.com/office/word/2010/wordprocessingDrawing" xmlns:v="urn:schemas-microsoft-com:vml" xmlns:o="urn:schemas-microsoft-com:office:office" xmlns:mc="http://schemas.openxmlformats.org/markup-compatibility/2006" xmlns:wpc="http://schemas.microsoft.com/office/word/2010/wordprocessingCanvas" xmlns="" val="0"/>
                         </a:ext>
                       </a:extLst>
                     </a:blip>
@@ -11527,7 +11534,7 @@
                     </a:ln>
                     <a:extLst>
                       <a:ext uri="{53640926-AAD7-44D8-BBD7-CCE9431645EC}">
-                        <a14:shadowObscured xmlns="" xmlns:wpc="http://schemas.microsoft.com/office/word/2010/wordprocessingCanvas" xmlns:mc="http://schemas.openxmlformats.org/markup-compatibility/2006" xmlns:o="urn:schemas-microsoft-com:office:office" xmlns:v="urn:schemas-microsoft-com:vml" xmlns:wp14="http://schemas.microsoft.com/office/word/2010/wordprocessingDrawing" xmlns:w10="urn:schemas-microsoft-com:office:word" xmlns:w="http://schemas.openxmlformats.org/wordprocessingml/2006/main" xmlns:w14="http://schemas.microsoft.com/office/word/2010/wordml" xmlns:w15="http://schemas.microsoft.com/office/word/2012/wordml" xmlns:wpg="http://schemas.microsoft.com/office/word/2010/wordprocessingGroup" xmlns:wpi="http://schemas.microsoft.com/office/word/2010/wordprocessingInk" xmlns:wps="http://schemas.microsoft.com/office/word/2010/wordprocessingShape" xmlns:a14="http://schemas.microsoft.com/office/drawing/2010/main"/>
+                        <a14:shadowObscured xmlns:a14="http://schemas.microsoft.com/office/drawing/2010/main" xmlns:wps="http://schemas.microsoft.com/office/word/2010/wordprocessingShape" xmlns:wpi="http://schemas.microsoft.com/office/word/2010/wordprocessingInk" xmlns:wpg="http://schemas.microsoft.com/office/word/2010/wordprocessingGroup" xmlns:w15="http://schemas.microsoft.com/office/word/2012/wordml" xmlns:w14="http://schemas.microsoft.com/office/word/2010/wordml" xmlns:w="http://schemas.openxmlformats.org/wordprocessingml/2006/main" xmlns:w10="urn:schemas-microsoft-com:office:word" xmlns:wp14="http://schemas.microsoft.com/office/word/2010/wordprocessingDrawing" xmlns:v="urn:schemas-microsoft-com:vml" xmlns:o="urn:schemas-microsoft-com:office:office" xmlns:mc="http://schemas.openxmlformats.org/markup-compatibility/2006" xmlns:wpc="http://schemas.microsoft.com/office/word/2010/wordprocessingCanvas" xmlns=""/>
                       </a:ext>
                     </a:extLst>
                   </pic:spPr>
@@ -11606,7 +11613,7 @@
                     <a:blip r:embed="rId40" cstate="print">
                       <a:extLst>
                         <a:ext uri="{28A0092B-C50C-407E-A947-70E740481C1C}">
-                          <a14:useLocalDpi xmlns="" xmlns:wpc="http://schemas.microsoft.com/office/word/2010/wordprocessingCanvas" xmlns:mc="http://schemas.openxmlformats.org/markup-compatibility/2006" xmlns:o="urn:schemas-microsoft-com:office:office" xmlns:v="urn:schemas-microsoft-com:vml" xmlns:wp14="http://schemas.microsoft.com/office/word/2010/wordprocessingDrawing" xmlns:w10="urn:schemas-microsoft-com:office:word" xmlns:w="http://schemas.openxmlformats.org/wordprocessingml/2006/main" xmlns:w14="http://schemas.microsoft.com/office/word/2010/wordml" xmlns:w15="http://schemas.microsoft.com/office/word/2012/wordml" xmlns:wpg="http://schemas.microsoft.com/office/word/2010/wordprocessingGroup" xmlns:wpi="http://schemas.microsoft.com/office/word/2010/wordprocessingInk" xmlns:wps="http://schemas.microsoft.com/office/word/2010/wordprocessingShape" xmlns:a14="http://schemas.microsoft.com/office/drawing/2010/main" val="0"/>
+                          <a14:useLocalDpi xmlns:a14="http://schemas.microsoft.com/office/drawing/2010/main" xmlns:wps="http://schemas.microsoft.com/office/word/2010/wordprocessingShape" xmlns:wpi="http://schemas.microsoft.com/office/word/2010/wordprocessingInk" xmlns:wpg="http://schemas.microsoft.com/office/word/2010/wordprocessingGroup" xmlns:w15="http://schemas.microsoft.com/office/word/2012/wordml" xmlns:w14="http://schemas.microsoft.com/office/word/2010/wordml" xmlns:w="http://schemas.openxmlformats.org/wordprocessingml/2006/main" xmlns:w10="urn:schemas-microsoft-com:office:word" xmlns:wp14="http://schemas.microsoft.com/office/word/2010/wordprocessingDrawing" xmlns:v="urn:schemas-microsoft-com:vml" xmlns:o="urn:schemas-microsoft-com:office:office" xmlns:mc="http://schemas.openxmlformats.org/markup-compatibility/2006" xmlns:wpc="http://schemas.microsoft.com/office/word/2010/wordprocessingCanvas" xmlns="" val="0"/>
                         </a:ext>
                       </a:extLst>
                     </a:blip>
@@ -11659,7 +11666,7 @@
                     <a:blip r:embed="rId41" cstate="print">
                       <a:extLst>
                         <a:ext uri="{28A0092B-C50C-407E-A947-70E740481C1C}">
-                          <a14:useLocalDpi xmlns="" xmlns:wpc="http://schemas.microsoft.com/office/word/2010/wordprocessingCanvas" xmlns:mc="http://schemas.openxmlformats.org/markup-compatibility/2006" xmlns:o="urn:schemas-microsoft-com:office:office" xmlns:v="urn:schemas-microsoft-com:vml" xmlns:wp14="http://schemas.microsoft.com/office/word/2010/wordprocessingDrawing" xmlns:w10="urn:schemas-microsoft-com:office:word" xmlns:w="http://schemas.openxmlformats.org/wordprocessingml/2006/main" xmlns:w14="http://schemas.microsoft.com/office/word/2010/wordml" xmlns:w15="http://schemas.microsoft.com/office/word/2012/wordml" xmlns:wpg="http://schemas.microsoft.com/office/word/2010/wordprocessingGroup" xmlns:wpi="http://schemas.microsoft.com/office/word/2010/wordprocessingInk" xmlns:wps="http://schemas.microsoft.com/office/word/2010/wordprocessingShape" xmlns:a14="http://schemas.microsoft.com/office/drawing/2010/main" val="0"/>
+                          <a14:useLocalDpi xmlns:a14="http://schemas.microsoft.com/office/drawing/2010/main" xmlns:wps="http://schemas.microsoft.com/office/word/2010/wordprocessingShape" xmlns:wpi="http://schemas.microsoft.com/office/word/2010/wordprocessingInk" xmlns:wpg="http://schemas.microsoft.com/office/word/2010/wordprocessingGroup" xmlns:w15="http://schemas.microsoft.com/office/word/2012/wordml" xmlns:w14="http://schemas.microsoft.com/office/word/2010/wordml" xmlns:w="http://schemas.openxmlformats.org/wordprocessingml/2006/main" xmlns:w10="urn:schemas-microsoft-com:office:word" xmlns:wp14="http://schemas.microsoft.com/office/word/2010/wordprocessingDrawing" xmlns:v="urn:schemas-microsoft-com:vml" xmlns:o="urn:schemas-microsoft-com:office:office" xmlns:mc="http://schemas.openxmlformats.org/markup-compatibility/2006" xmlns:wpc="http://schemas.microsoft.com/office/word/2010/wordprocessingCanvas" xmlns="" val="0"/>
                         </a:ext>
                       </a:extLst>
                     </a:blip>
@@ -12513,7 +12520,7 @@
                     <a:blip r:embed="rId42" cstate="print">
                       <a:extLst>
                         <a:ext uri="{28A0092B-C50C-407E-A947-70E740481C1C}">
-                          <a14:useLocalDpi xmlns="" xmlns:wpc="http://schemas.microsoft.com/office/word/2010/wordprocessingCanvas" xmlns:mc="http://schemas.openxmlformats.org/markup-compatibility/2006" xmlns:o="urn:schemas-microsoft-com:office:office" xmlns:v="urn:schemas-microsoft-com:vml" xmlns:wp14="http://schemas.microsoft.com/office/word/2010/wordprocessingDrawing" xmlns:w10="urn:schemas-microsoft-com:office:word" xmlns:w="http://schemas.openxmlformats.org/wordprocessingml/2006/main" xmlns:w14="http://schemas.microsoft.com/office/word/2010/wordml" xmlns:w15="http://schemas.microsoft.com/office/word/2012/wordml" xmlns:wpg="http://schemas.microsoft.com/office/word/2010/wordprocessingGroup" xmlns:wpi="http://schemas.microsoft.com/office/word/2010/wordprocessingInk" xmlns:wps="http://schemas.microsoft.com/office/word/2010/wordprocessingShape" xmlns:a14="http://schemas.microsoft.com/office/drawing/2010/main" val="0"/>
+                          <a14:useLocalDpi xmlns:a14="http://schemas.microsoft.com/office/drawing/2010/main" xmlns:wps="http://schemas.microsoft.com/office/word/2010/wordprocessingShape" xmlns:wpi="http://schemas.microsoft.com/office/word/2010/wordprocessingInk" xmlns:wpg="http://schemas.microsoft.com/office/word/2010/wordprocessingGroup" xmlns:w15="http://schemas.microsoft.com/office/word/2012/wordml" xmlns:w14="http://schemas.microsoft.com/office/word/2010/wordml" xmlns:w="http://schemas.openxmlformats.org/wordprocessingml/2006/main" xmlns:w10="urn:schemas-microsoft-com:office:word" xmlns:wp14="http://schemas.microsoft.com/office/word/2010/wordprocessingDrawing" xmlns:v="urn:schemas-microsoft-com:vml" xmlns:o="urn:schemas-microsoft-com:office:office" xmlns:mc="http://schemas.openxmlformats.org/markup-compatibility/2006" xmlns:wpc="http://schemas.microsoft.com/office/word/2010/wordprocessingCanvas" xmlns="" val="0"/>
                         </a:ext>
                       </a:extLst>
                     </a:blip>
@@ -12812,7 +12819,7 @@
                     <a:blip r:embed="rId46" cstate="print">
                       <a:extLst>
                         <a:ext uri="{28A0092B-C50C-407E-A947-70E740481C1C}">
-                          <a14:useLocalDpi xmlns="" xmlns:wpc="http://schemas.microsoft.com/office/word/2010/wordprocessingCanvas" xmlns:mc="http://schemas.openxmlformats.org/markup-compatibility/2006" xmlns:o="urn:schemas-microsoft-com:office:office" xmlns:v="urn:schemas-microsoft-com:vml" xmlns:wp14="http://schemas.microsoft.com/office/word/2010/wordprocessingDrawing" xmlns:w10="urn:schemas-microsoft-com:office:word" xmlns:w="http://schemas.openxmlformats.org/wordprocessingml/2006/main" xmlns:w14="http://schemas.microsoft.com/office/word/2010/wordml" xmlns:w15="http://schemas.microsoft.com/office/word/2012/wordml" xmlns:wpg="http://schemas.microsoft.com/office/word/2010/wordprocessingGroup" xmlns:wpi="http://schemas.microsoft.com/office/word/2010/wordprocessingInk" xmlns:wps="http://schemas.microsoft.com/office/word/2010/wordprocessingShape" xmlns:a14="http://schemas.microsoft.com/office/drawing/2010/main" val="0"/>
+                          <a14:useLocalDpi xmlns:a14="http://schemas.microsoft.com/office/drawing/2010/main" xmlns:wps="http://schemas.microsoft.com/office/word/2010/wordprocessingShape" xmlns:wpi="http://schemas.microsoft.com/office/word/2010/wordprocessingInk" xmlns:wpg="http://schemas.microsoft.com/office/word/2010/wordprocessingGroup" xmlns:w15="http://schemas.microsoft.com/office/word/2012/wordml" xmlns:w14="http://schemas.microsoft.com/office/word/2010/wordml" xmlns:w="http://schemas.openxmlformats.org/wordprocessingml/2006/main" xmlns:w10="urn:schemas-microsoft-com:office:word" xmlns:wp14="http://schemas.microsoft.com/office/word/2010/wordprocessingDrawing" xmlns:v="urn:schemas-microsoft-com:vml" xmlns:o="urn:schemas-microsoft-com:office:office" xmlns:mc="http://schemas.openxmlformats.org/markup-compatibility/2006" xmlns:wpc="http://schemas.microsoft.com/office/word/2010/wordprocessingCanvas" xmlns="" val="0"/>
                         </a:ext>
                       </a:extLst>
                     </a:blip>
@@ -13662,7 +13669,7 @@
                     <a:blip r:embed="rId50" cstate="print">
                       <a:extLst>
                         <a:ext uri="{28A0092B-C50C-407E-A947-70E740481C1C}">
-                          <a14:useLocalDpi xmlns="" xmlns:wpc="http://schemas.microsoft.com/office/word/2010/wordprocessingCanvas" xmlns:mc="http://schemas.openxmlformats.org/markup-compatibility/2006" xmlns:o="urn:schemas-microsoft-com:office:office" xmlns:v="urn:schemas-microsoft-com:vml" xmlns:wp14="http://schemas.microsoft.com/office/word/2010/wordprocessingDrawing" xmlns:w10="urn:schemas-microsoft-com:office:word" xmlns:w="http://schemas.openxmlformats.org/wordprocessingml/2006/main" xmlns:w14="http://schemas.microsoft.com/office/word/2010/wordml" xmlns:w15="http://schemas.microsoft.com/office/word/2012/wordml" xmlns:wpg="http://schemas.microsoft.com/office/word/2010/wordprocessingGroup" xmlns:wpi="http://schemas.microsoft.com/office/word/2010/wordprocessingInk" xmlns:wps="http://schemas.microsoft.com/office/word/2010/wordprocessingShape" xmlns:a14="http://schemas.microsoft.com/office/drawing/2010/main" val="0"/>
+                          <a14:useLocalDpi xmlns:a14="http://schemas.microsoft.com/office/drawing/2010/main" xmlns:wps="http://schemas.microsoft.com/office/word/2010/wordprocessingShape" xmlns:wpi="http://schemas.microsoft.com/office/word/2010/wordprocessingInk" xmlns:wpg="http://schemas.microsoft.com/office/word/2010/wordprocessingGroup" xmlns:w15="http://schemas.microsoft.com/office/word/2012/wordml" xmlns:w14="http://schemas.microsoft.com/office/word/2010/wordml" xmlns:w="http://schemas.openxmlformats.org/wordprocessingml/2006/main" xmlns:w10="urn:schemas-microsoft-com:office:word" xmlns:wp14="http://schemas.microsoft.com/office/word/2010/wordprocessingDrawing" xmlns:v="urn:schemas-microsoft-com:vml" xmlns:o="urn:schemas-microsoft-com:office:office" xmlns:mc="http://schemas.openxmlformats.org/markup-compatibility/2006" xmlns:wpc="http://schemas.microsoft.com/office/word/2010/wordprocessingCanvas" xmlns="" val="0"/>
                         </a:ext>
                       </a:extLst>
                     </a:blip>
@@ -13865,7 +13872,7 @@
                     <a:blip r:embed="rId51" cstate="print">
                       <a:extLst>
                         <a:ext uri="{28A0092B-C50C-407E-A947-70E740481C1C}">
-                          <a14:useLocalDpi xmlns="" xmlns:wpc="http://schemas.microsoft.com/office/word/2010/wordprocessingCanvas" xmlns:mc="http://schemas.openxmlformats.org/markup-compatibility/2006" xmlns:o="urn:schemas-microsoft-com:office:office" xmlns:v="urn:schemas-microsoft-com:vml" xmlns:wp14="http://schemas.microsoft.com/office/word/2010/wordprocessingDrawing" xmlns:w10="urn:schemas-microsoft-com:office:word" xmlns:w="http://schemas.openxmlformats.org/wordprocessingml/2006/main" xmlns:w14="http://schemas.microsoft.com/office/word/2010/wordml" xmlns:w15="http://schemas.microsoft.com/office/word/2012/wordml" xmlns:wpg="http://schemas.microsoft.com/office/word/2010/wordprocessingGroup" xmlns:wpi="http://schemas.microsoft.com/office/word/2010/wordprocessingInk" xmlns:wps="http://schemas.microsoft.com/office/word/2010/wordprocessingShape" xmlns:a14="http://schemas.microsoft.com/office/drawing/2010/main" val="0"/>
+                          <a14:useLocalDpi xmlns:a14="http://schemas.microsoft.com/office/drawing/2010/main" xmlns:wps="http://schemas.microsoft.com/office/word/2010/wordprocessingShape" xmlns:wpi="http://schemas.microsoft.com/office/word/2010/wordprocessingInk" xmlns:wpg="http://schemas.microsoft.com/office/word/2010/wordprocessingGroup" xmlns:w15="http://schemas.microsoft.com/office/word/2012/wordml" xmlns:w14="http://schemas.microsoft.com/office/word/2010/wordml" xmlns:w="http://schemas.openxmlformats.org/wordprocessingml/2006/main" xmlns:w10="urn:schemas-microsoft-com:office:word" xmlns:wp14="http://schemas.microsoft.com/office/word/2010/wordprocessingDrawing" xmlns:v="urn:schemas-microsoft-com:vml" xmlns:o="urn:schemas-microsoft-com:office:office" xmlns:mc="http://schemas.openxmlformats.org/markup-compatibility/2006" xmlns:wpc="http://schemas.microsoft.com/office/word/2010/wordprocessingCanvas" xmlns="" val="0"/>
                         </a:ext>
                       </a:extLst>
                     </a:blip>
@@ -17914,7 +17921,7 @@
                     <a:blip r:embed="rId65" cstate="print">
                       <a:extLst>
                         <a:ext uri="{28A0092B-C50C-407E-A947-70E740481C1C}">
-                          <a14:useLocalDpi xmlns="" xmlns:wpc="http://schemas.microsoft.com/office/word/2010/wordprocessingCanvas" xmlns:mc="http://schemas.openxmlformats.org/markup-compatibility/2006" xmlns:o="urn:schemas-microsoft-com:office:office" xmlns:v="urn:schemas-microsoft-com:vml" xmlns:wp14="http://schemas.microsoft.com/office/word/2010/wordprocessingDrawing" xmlns:w10="urn:schemas-microsoft-com:office:word" xmlns:w="http://schemas.openxmlformats.org/wordprocessingml/2006/main" xmlns:w14="http://schemas.microsoft.com/office/word/2010/wordml" xmlns:w15="http://schemas.microsoft.com/office/word/2012/wordml" xmlns:wpg="http://schemas.microsoft.com/office/word/2010/wordprocessingGroup" xmlns:wpi="http://schemas.microsoft.com/office/word/2010/wordprocessingInk" xmlns:wps="http://schemas.microsoft.com/office/word/2010/wordprocessingShape" xmlns:a14="http://schemas.microsoft.com/office/drawing/2010/main" val="0"/>
+                          <a14:useLocalDpi xmlns:a14="http://schemas.microsoft.com/office/drawing/2010/main" xmlns:wps="http://schemas.microsoft.com/office/word/2010/wordprocessingShape" xmlns:wpi="http://schemas.microsoft.com/office/word/2010/wordprocessingInk" xmlns:wpg="http://schemas.microsoft.com/office/word/2010/wordprocessingGroup" xmlns:w15="http://schemas.microsoft.com/office/word/2012/wordml" xmlns:w14="http://schemas.microsoft.com/office/word/2010/wordml" xmlns:w="http://schemas.openxmlformats.org/wordprocessingml/2006/main" xmlns:w10="urn:schemas-microsoft-com:office:word" xmlns:wp14="http://schemas.microsoft.com/office/word/2010/wordprocessingDrawing" xmlns:v="urn:schemas-microsoft-com:vml" xmlns:o="urn:schemas-microsoft-com:office:office" xmlns:mc="http://schemas.openxmlformats.org/markup-compatibility/2006" xmlns:wpc="http://schemas.microsoft.com/office/word/2010/wordprocessingCanvas" xmlns="" val="0"/>
                         </a:ext>
                       </a:extLst>
                     </a:blip>
@@ -17982,7 +17989,7 @@
                     <a:blip r:embed="rId66" cstate="print">
                       <a:extLst>
                         <a:ext uri="{28A0092B-C50C-407E-A947-70E740481C1C}">
-                          <a14:useLocalDpi xmlns="" xmlns:wpc="http://schemas.microsoft.com/office/word/2010/wordprocessingCanvas" xmlns:mc="http://schemas.openxmlformats.org/markup-compatibility/2006" xmlns:o="urn:schemas-microsoft-com:office:office" xmlns:v="urn:schemas-microsoft-com:vml" xmlns:wp14="http://schemas.microsoft.com/office/word/2010/wordprocessingDrawing" xmlns:w10="urn:schemas-microsoft-com:office:word" xmlns:w="http://schemas.openxmlformats.org/wordprocessingml/2006/main" xmlns:w14="http://schemas.microsoft.com/office/word/2010/wordml" xmlns:w15="http://schemas.microsoft.com/office/word/2012/wordml" xmlns:wpg="http://schemas.microsoft.com/office/word/2010/wordprocessingGroup" xmlns:wpi="http://schemas.microsoft.com/office/word/2010/wordprocessingInk" xmlns:wps="http://schemas.microsoft.com/office/word/2010/wordprocessingShape" xmlns:a14="http://schemas.microsoft.com/office/drawing/2010/main" val="0"/>
+                          <a14:useLocalDpi xmlns:a14="http://schemas.microsoft.com/office/drawing/2010/main" xmlns:wps="http://schemas.microsoft.com/office/word/2010/wordprocessingShape" xmlns:wpi="http://schemas.microsoft.com/office/word/2010/wordprocessingInk" xmlns:wpg="http://schemas.microsoft.com/office/word/2010/wordprocessingGroup" xmlns:w15="http://schemas.microsoft.com/office/word/2012/wordml" xmlns:w14="http://schemas.microsoft.com/office/word/2010/wordml" xmlns:w="http://schemas.openxmlformats.org/wordprocessingml/2006/main" xmlns:w10="urn:schemas-microsoft-com:office:word" xmlns:wp14="http://schemas.microsoft.com/office/word/2010/wordprocessingDrawing" xmlns:v="urn:schemas-microsoft-com:vml" xmlns:o="urn:schemas-microsoft-com:office:office" xmlns:mc="http://schemas.openxmlformats.org/markup-compatibility/2006" xmlns:wpc="http://schemas.microsoft.com/office/word/2010/wordprocessingCanvas" xmlns="" val="0"/>
                         </a:ext>
                       </a:extLst>
                     </a:blip>
@@ -18073,7 +18080,7 @@
                     <a:blip r:embed="rId67" cstate="print">
                       <a:extLst>
                         <a:ext uri="{28A0092B-C50C-407E-A947-70E740481C1C}">
-                          <a14:useLocalDpi xmlns="" xmlns:wpc="http://schemas.microsoft.com/office/word/2010/wordprocessingCanvas" xmlns:mc="http://schemas.openxmlformats.org/markup-compatibility/2006" xmlns:o="urn:schemas-microsoft-com:office:office" xmlns:v="urn:schemas-microsoft-com:vml" xmlns:wp14="http://schemas.microsoft.com/office/word/2010/wordprocessingDrawing" xmlns:w10="urn:schemas-microsoft-com:office:word" xmlns:w="http://schemas.openxmlformats.org/wordprocessingml/2006/main" xmlns:w14="http://schemas.microsoft.com/office/word/2010/wordml" xmlns:w15="http://schemas.microsoft.com/office/word/2012/wordml" xmlns:wpg="http://schemas.microsoft.com/office/word/2010/wordprocessingGroup" xmlns:wpi="http://schemas.microsoft.com/office/word/2010/wordprocessingInk" xmlns:wps="http://schemas.microsoft.com/office/word/2010/wordprocessingShape" xmlns:a14="http://schemas.microsoft.com/office/drawing/2010/main" val="0"/>
+                          <a14:useLocalDpi xmlns:a14="http://schemas.microsoft.com/office/drawing/2010/main" xmlns:wps="http://schemas.microsoft.com/office/word/2010/wordprocessingShape" xmlns:wpi="http://schemas.microsoft.com/office/word/2010/wordprocessingInk" xmlns:wpg="http://schemas.microsoft.com/office/word/2010/wordprocessingGroup" xmlns:w15="http://schemas.microsoft.com/office/word/2012/wordml" xmlns:w14="http://schemas.microsoft.com/office/word/2010/wordml" xmlns:w="http://schemas.openxmlformats.org/wordprocessingml/2006/main" xmlns:w10="urn:schemas-microsoft-com:office:word" xmlns:wp14="http://schemas.microsoft.com/office/word/2010/wordprocessingDrawing" xmlns:v="urn:schemas-microsoft-com:vml" xmlns:o="urn:schemas-microsoft-com:office:office" xmlns:mc="http://schemas.openxmlformats.org/markup-compatibility/2006" xmlns:wpc="http://schemas.microsoft.com/office/word/2010/wordprocessingCanvas" xmlns="" val="0"/>
                         </a:ext>
                       </a:extLst>
                     </a:blip>
@@ -18155,7 +18162,7 @@
                     <a:blip r:embed="rId69" cstate="print">
                       <a:extLst>
                         <a:ext uri="{28A0092B-C50C-407E-A947-70E740481C1C}">
-                          <a14:useLocalDpi xmlns="" xmlns:wpc="http://schemas.microsoft.com/office/word/2010/wordprocessingCanvas" xmlns:mc="http://schemas.openxmlformats.org/markup-compatibility/2006" xmlns:o="urn:schemas-microsoft-com:office:office" xmlns:v="urn:schemas-microsoft-com:vml" xmlns:wp14="http://schemas.microsoft.com/office/word/2010/wordprocessingDrawing" xmlns:w10="urn:schemas-microsoft-com:office:word" xmlns:w="http://schemas.openxmlformats.org/wordprocessingml/2006/main" xmlns:w14="http://schemas.microsoft.com/office/word/2010/wordml" xmlns:w15="http://schemas.microsoft.com/office/word/2012/wordml" xmlns:wpg="http://schemas.microsoft.com/office/word/2010/wordprocessingGroup" xmlns:wpi="http://schemas.microsoft.com/office/word/2010/wordprocessingInk" xmlns:wps="http://schemas.microsoft.com/office/word/2010/wordprocessingShape" xmlns:a14="http://schemas.microsoft.com/office/drawing/2010/main" val="0"/>
+                          <a14:useLocalDpi xmlns:a14="http://schemas.microsoft.com/office/drawing/2010/main" xmlns:wps="http://schemas.microsoft.com/office/word/2010/wordprocessingShape" xmlns:wpi="http://schemas.microsoft.com/office/word/2010/wordprocessingInk" xmlns:wpg="http://schemas.microsoft.com/office/word/2010/wordprocessingGroup" xmlns:w15="http://schemas.microsoft.com/office/word/2012/wordml" xmlns:w14="http://schemas.microsoft.com/office/word/2010/wordml" xmlns:w="http://schemas.openxmlformats.org/wordprocessingml/2006/main" xmlns:w10="urn:schemas-microsoft-com:office:word" xmlns:wp14="http://schemas.microsoft.com/office/word/2010/wordprocessingDrawing" xmlns:v="urn:schemas-microsoft-com:vml" xmlns:o="urn:schemas-microsoft-com:office:office" xmlns:mc="http://schemas.openxmlformats.org/markup-compatibility/2006" xmlns:wpc="http://schemas.microsoft.com/office/word/2010/wordprocessingCanvas" xmlns="" val="0"/>
                         </a:ext>
                       </a:extLst>
                     </a:blip>
@@ -18232,7 +18239,7 @@
                     <a:blip r:embed="rId67" cstate="print">
                       <a:extLst>
                         <a:ext uri="{28A0092B-C50C-407E-A947-70E740481C1C}">
-                          <a14:useLocalDpi xmlns="" xmlns:wpc="http://schemas.microsoft.com/office/word/2010/wordprocessingCanvas" xmlns:mc="http://schemas.openxmlformats.org/markup-compatibility/2006" xmlns:o="urn:schemas-microsoft-com:office:office" xmlns:v="urn:schemas-microsoft-com:vml" xmlns:wp14="http://schemas.microsoft.com/office/word/2010/wordprocessingDrawing" xmlns:w10="urn:schemas-microsoft-com:office:word" xmlns:w="http://schemas.openxmlformats.org/wordprocessingml/2006/main" xmlns:w14="http://schemas.microsoft.com/office/word/2010/wordml" xmlns:w15="http://schemas.microsoft.com/office/word/2012/wordml" xmlns:wpg="http://schemas.microsoft.com/office/word/2010/wordprocessingGroup" xmlns:wpi="http://schemas.microsoft.com/office/word/2010/wordprocessingInk" xmlns:wps="http://schemas.microsoft.com/office/word/2010/wordprocessingShape" xmlns:a14="http://schemas.microsoft.com/office/drawing/2010/main" val="0"/>
+                          <a14:useLocalDpi xmlns:a14="http://schemas.microsoft.com/office/drawing/2010/main" xmlns:wps="http://schemas.microsoft.com/office/word/2010/wordprocessingShape" xmlns:wpi="http://schemas.microsoft.com/office/word/2010/wordprocessingInk" xmlns:wpg="http://schemas.microsoft.com/office/word/2010/wordprocessingGroup" xmlns:w15="http://schemas.microsoft.com/office/word/2012/wordml" xmlns:w14="http://schemas.microsoft.com/office/word/2010/wordml" xmlns:w="http://schemas.openxmlformats.org/wordprocessingml/2006/main" xmlns:w10="urn:schemas-microsoft-com:office:word" xmlns:wp14="http://schemas.microsoft.com/office/word/2010/wordprocessingDrawing" xmlns:v="urn:schemas-microsoft-com:vml" xmlns:o="urn:schemas-microsoft-com:office:office" xmlns:mc="http://schemas.openxmlformats.org/markup-compatibility/2006" xmlns:wpc="http://schemas.microsoft.com/office/word/2010/wordprocessingCanvas" xmlns="" val="0"/>
                         </a:ext>
                       </a:extLst>
                     </a:blip>
@@ -18304,7 +18311,7 @@
                     <a:blip r:embed="rId70" cstate="print">
                       <a:extLst>
                         <a:ext uri="{28A0092B-C50C-407E-A947-70E740481C1C}">
-                          <a14:useLocalDpi xmlns="" xmlns:wpc="http://schemas.microsoft.com/office/word/2010/wordprocessingCanvas" xmlns:mc="http://schemas.openxmlformats.org/markup-compatibility/2006" xmlns:o="urn:schemas-microsoft-com:office:office" xmlns:v="urn:schemas-microsoft-com:vml" xmlns:wp14="http://schemas.microsoft.com/office/word/2010/wordprocessingDrawing" xmlns:w10="urn:schemas-microsoft-com:office:word" xmlns:w="http://schemas.openxmlformats.org/wordprocessingml/2006/main" xmlns:w14="http://schemas.microsoft.com/office/word/2010/wordml" xmlns:w15="http://schemas.microsoft.com/office/word/2012/wordml" xmlns:wpg="http://schemas.microsoft.com/office/word/2010/wordprocessingGroup" xmlns:wpi="http://schemas.microsoft.com/office/word/2010/wordprocessingInk" xmlns:wps="http://schemas.microsoft.com/office/word/2010/wordprocessingShape" xmlns:a14="http://schemas.microsoft.com/office/drawing/2010/main" val="0"/>
+                          <a14:useLocalDpi xmlns:a14="http://schemas.microsoft.com/office/drawing/2010/main" xmlns:wps="http://schemas.microsoft.com/office/word/2010/wordprocessingShape" xmlns:wpi="http://schemas.microsoft.com/office/word/2010/wordprocessingInk" xmlns:wpg="http://schemas.microsoft.com/office/word/2010/wordprocessingGroup" xmlns:w15="http://schemas.microsoft.com/office/word/2012/wordml" xmlns:w14="http://schemas.microsoft.com/office/word/2010/wordml" xmlns:w="http://schemas.openxmlformats.org/wordprocessingml/2006/main" xmlns:w10="urn:schemas-microsoft-com:office:word" xmlns:wp14="http://schemas.microsoft.com/office/word/2010/wordprocessingDrawing" xmlns:v="urn:schemas-microsoft-com:vml" xmlns:o="urn:schemas-microsoft-com:office:office" xmlns:mc="http://schemas.openxmlformats.org/markup-compatibility/2006" xmlns:wpc="http://schemas.microsoft.com/office/word/2010/wordprocessingCanvas" xmlns="" val="0"/>
                         </a:ext>
                       </a:extLst>
                     </a:blip>
@@ -18387,7 +18394,7 @@
                     <a:blip r:embed="rId72" cstate="print">
                       <a:extLst>
                         <a:ext uri="{28A0092B-C50C-407E-A947-70E740481C1C}">
-                          <a14:useLocalDpi xmlns="" xmlns:wpc="http://schemas.microsoft.com/office/word/2010/wordprocessingCanvas" xmlns:mc="http://schemas.openxmlformats.org/markup-compatibility/2006" xmlns:o="urn:schemas-microsoft-com:office:office" xmlns:v="urn:schemas-microsoft-com:vml" xmlns:wp14="http://schemas.microsoft.com/office/word/2010/wordprocessingDrawing" xmlns:w10="urn:schemas-microsoft-com:office:word" xmlns:w="http://schemas.openxmlformats.org/wordprocessingml/2006/main" xmlns:w14="http://schemas.microsoft.com/office/word/2010/wordml" xmlns:w15="http://schemas.microsoft.com/office/word/2012/wordml" xmlns:wpg="http://schemas.microsoft.com/office/word/2010/wordprocessingGroup" xmlns:wpi="http://schemas.microsoft.com/office/word/2010/wordprocessingInk" xmlns:wps="http://schemas.microsoft.com/office/word/2010/wordprocessingShape" xmlns:a14="http://schemas.microsoft.com/office/drawing/2010/main" val="0"/>
+                          <a14:useLocalDpi xmlns:a14="http://schemas.microsoft.com/office/drawing/2010/main" xmlns:wps="http://schemas.microsoft.com/office/word/2010/wordprocessingShape" xmlns:wpi="http://schemas.microsoft.com/office/word/2010/wordprocessingInk" xmlns:wpg="http://schemas.microsoft.com/office/word/2010/wordprocessingGroup" xmlns:w15="http://schemas.microsoft.com/office/word/2012/wordml" xmlns:w14="http://schemas.microsoft.com/office/word/2010/wordml" xmlns:w="http://schemas.openxmlformats.org/wordprocessingml/2006/main" xmlns:w10="urn:schemas-microsoft-com:office:word" xmlns:wp14="http://schemas.microsoft.com/office/word/2010/wordprocessingDrawing" xmlns:v="urn:schemas-microsoft-com:vml" xmlns:o="urn:schemas-microsoft-com:office:office" xmlns:mc="http://schemas.openxmlformats.org/markup-compatibility/2006" xmlns:wpc="http://schemas.microsoft.com/office/word/2010/wordprocessingCanvas" xmlns="" val="0"/>
                         </a:ext>
                       </a:extLst>
                     </a:blip>
@@ -18450,7 +18457,7 @@
                     <a:blip r:embed="rId73" cstate="print">
                       <a:extLst>
                         <a:ext uri="{28A0092B-C50C-407E-A947-70E740481C1C}">
-                          <a14:useLocalDpi xmlns="" xmlns:wpc="http://schemas.microsoft.com/office/word/2010/wordprocessingCanvas" xmlns:mc="http://schemas.openxmlformats.org/markup-compatibility/2006" xmlns:o="urn:schemas-microsoft-com:office:office" xmlns:v="urn:schemas-microsoft-com:vml" xmlns:wp14="http://schemas.microsoft.com/office/word/2010/wordprocessingDrawing" xmlns:w10="urn:schemas-microsoft-com:office:word" xmlns:w="http://schemas.openxmlformats.org/wordprocessingml/2006/main" xmlns:w14="http://schemas.microsoft.com/office/word/2010/wordml" xmlns:w15="http://schemas.microsoft.com/office/word/2012/wordml" xmlns:wpg="http://schemas.microsoft.com/office/word/2010/wordprocessingGroup" xmlns:wpi="http://schemas.microsoft.com/office/word/2010/wordprocessingInk" xmlns:wps="http://schemas.microsoft.com/office/word/2010/wordprocessingShape" xmlns:a14="http://schemas.microsoft.com/office/drawing/2010/main" val="0"/>
+                          <a14:useLocalDpi xmlns:a14="http://schemas.microsoft.com/office/drawing/2010/main" xmlns:wps="http://schemas.microsoft.com/office/word/2010/wordprocessingShape" xmlns:wpi="http://schemas.microsoft.com/office/word/2010/wordprocessingInk" xmlns:wpg="http://schemas.microsoft.com/office/word/2010/wordprocessingGroup" xmlns:w15="http://schemas.microsoft.com/office/word/2012/wordml" xmlns:w14="http://schemas.microsoft.com/office/word/2010/wordml" xmlns:w="http://schemas.openxmlformats.org/wordprocessingml/2006/main" xmlns:w10="urn:schemas-microsoft-com:office:word" xmlns:wp14="http://schemas.microsoft.com/office/word/2010/wordprocessingDrawing" xmlns:v="urn:schemas-microsoft-com:vml" xmlns:o="urn:schemas-microsoft-com:office:office" xmlns:mc="http://schemas.openxmlformats.org/markup-compatibility/2006" xmlns:wpc="http://schemas.microsoft.com/office/word/2010/wordprocessingCanvas" xmlns="" val="0"/>
                         </a:ext>
                       </a:extLst>
                     </a:blip>
@@ -18514,7 +18521,7 @@
                     <a:blip r:embed="rId74" cstate="print">
                       <a:extLst>
                         <a:ext uri="{28A0092B-C50C-407E-A947-70E740481C1C}">
-                          <a14:useLocalDpi xmlns="" xmlns:wpc="http://schemas.microsoft.com/office/word/2010/wordprocessingCanvas" xmlns:mc="http://schemas.openxmlformats.org/markup-compatibility/2006" xmlns:o="urn:schemas-microsoft-com:office:office" xmlns:v="urn:schemas-microsoft-com:vml" xmlns:wp14="http://schemas.microsoft.com/office/word/2010/wordprocessingDrawing" xmlns:w10="urn:schemas-microsoft-com:office:word" xmlns:w="http://schemas.openxmlformats.org/wordprocessingml/2006/main" xmlns:w14="http://schemas.microsoft.com/office/word/2010/wordml" xmlns:w15="http://schemas.microsoft.com/office/word/2012/wordml" xmlns:wpg="http://schemas.microsoft.com/office/word/2010/wordprocessingGroup" xmlns:wpi="http://schemas.microsoft.com/office/word/2010/wordprocessingInk" xmlns:wps="http://schemas.microsoft.com/office/word/2010/wordprocessingShape" xmlns:a14="http://schemas.microsoft.com/office/drawing/2010/main" val="0"/>
+                          <a14:useLocalDpi xmlns:a14="http://schemas.microsoft.com/office/drawing/2010/main" xmlns:wps="http://schemas.microsoft.com/office/word/2010/wordprocessingShape" xmlns:wpi="http://schemas.microsoft.com/office/word/2010/wordprocessingInk" xmlns:wpg="http://schemas.microsoft.com/office/word/2010/wordprocessingGroup" xmlns:w15="http://schemas.microsoft.com/office/word/2012/wordml" xmlns:w14="http://schemas.microsoft.com/office/word/2010/wordml" xmlns:w="http://schemas.openxmlformats.org/wordprocessingml/2006/main" xmlns:w10="urn:schemas-microsoft-com:office:word" xmlns:wp14="http://schemas.microsoft.com/office/word/2010/wordprocessingDrawing" xmlns:v="urn:schemas-microsoft-com:vml" xmlns:o="urn:schemas-microsoft-com:office:office" xmlns:mc="http://schemas.openxmlformats.org/markup-compatibility/2006" xmlns:wpc="http://schemas.microsoft.com/office/word/2010/wordprocessingCanvas" xmlns="" val="0"/>
                         </a:ext>
                       </a:extLst>
                     </a:blip>
@@ -18700,7 +18707,7 @@
                     <a:blip r:embed="rId75" cstate="print">
                       <a:extLst>
                         <a:ext uri="{28A0092B-C50C-407E-A947-70E740481C1C}">
-                          <a14:useLocalDpi xmlns="" xmlns:wpc="http://schemas.microsoft.com/office/word/2010/wordprocessingCanvas" xmlns:mc="http://schemas.openxmlformats.org/markup-compatibility/2006" xmlns:o="urn:schemas-microsoft-com:office:office" xmlns:v="urn:schemas-microsoft-com:vml" xmlns:wp14="http://schemas.microsoft.com/office/word/2010/wordprocessingDrawing" xmlns:w10="urn:schemas-microsoft-com:office:word" xmlns:w="http://schemas.openxmlformats.org/wordprocessingml/2006/main" xmlns:w14="http://schemas.microsoft.com/office/word/2010/wordml" xmlns:w15="http://schemas.microsoft.com/office/word/2012/wordml" xmlns:wpg="http://schemas.microsoft.com/office/word/2010/wordprocessingGroup" xmlns:wpi="http://schemas.microsoft.com/office/word/2010/wordprocessingInk" xmlns:wps="http://schemas.microsoft.com/office/word/2010/wordprocessingShape" xmlns:a14="http://schemas.microsoft.com/office/drawing/2010/main" val="0"/>
+                          <a14:useLocalDpi xmlns:a14="http://schemas.microsoft.com/office/drawing/2010/main" xmlns:wps="http://schemas.microsoft.com/office/word/2010/wordprocessingShape" xmlns:wpi="http://schemas.microsoft.com/office/word/2010/wordprocessingInk" xmlns:wpg="http://schemas.microsoft.com/office/word/2010/wordprocessingGroup" xmlns:w15="http://schemas.microsoft.com/office/word/2012/wordml" xmlns:w14="http://schemas.microsoft.com/office/word/2010/wordml" xmlns:w="http://schemas.openxmlformats.org/wordprocessingml/2006/main" xmlns:w10="urn:schemas-microsoft-com:office:word" xmlns:wp14="http://schemas.microsoft.com/office/word/2010/wordprocessingDrawing" xmlns:v="urn:schemas-microsoft-com:vml" xmlns:o="urn:schemas-microsoft-com:office:office" xmlns:mc="http://schemas.openxmlformats.org/markup-compatibility/2006" xmlns:wpc="http://schemas.microsoft.com/office/word/2010/wordprocessingCanvas" xmlns="" val="0"/>
                         </a:ext>
                       </a:extLst>
                     </a:blip>
@@ -18823,7 +18830,7 @@
                     <a:blip r:embed="rId76" cstate="print">
                       <a:extLst>
                         <a:ext uri="{28A0092B-C50C-407E-A947-70E740481C1C}">
-                          <a14:useLocalDpi xmlns="" xmlns:wpc="http://schemas.microsoft.com/office/word/2010/wordprocessingCanvas" xmlns:mc="http://schemas.openxmlformats.org/markup-compatibility/2006" xmlns:o="urn:schemas-microsoft-com:office:office" xmlns:v="urn:schemas-microsoft-com:vml" xmlns:wp14="http://schemas.microsoft.com/office/word/2010/wordprocessingDrawing" xmlns:w10="urn:schemas-microsoft-com:office:word" xmlns:w="http://schemas.openxmlformats.org/wordprocessingml/2006/main" xmlns:w14="http://schemas.microsoft.com/office/word/2010/wordml" xmlns:w15="http://schemas.microsoft.com/office/word/2012/wordml" xmlns:wpg="http://schemas.microsoft.com/office/word/2010/wordprocessingGroup" xmlns:wpi="http://schemas.microsoft.com/office/word/2010/wordprocessingInk" xmlns:wps="http://schemas.microsoft.com/office/word/2010/wordprocessingShape" xmlns:a14="http://schemas.microsoft.com/office/drawing/2010/main" val="0"/>
+                          <a14:useLocalDpi xmlns:a14="http://schemas.microsoft.com/office/drawing/2010/main" xmlns:wps="http://schemas.microsoft.com/office/word/2010/wordprocessingShape" xmlns:wpi="http://schemas.microsoft.com/office/word/2010/wordprocessingInk" xmlns:wpg="http://schemas.microsoft.com/office/word/2010/wordprocessingGroup" xmlns:w15="http://schemas.microsoft.com/office/word/2012/wordml" xmlns:w14="http://schemas.microsoft.com/office/word/2010/wordml" xmlns:w="http://schemas.openxmlformats.org/wordprocessingml/2006/main" xmlns:w10="urn:schemas-microsoft-com:office:word" xmlns:wp14="http://schemas.microsoft.com/office/word/2010/wordprocessingDrawing" xmlns:v="urn:schemas-microsoft-com:vml" xmlns:o="urn:schemas-microsoft-com:office:office" xmlns:mc="http://schemas.openxmlformats.org/markup-compatibility/2006" xmlns:wpc="http://schemas.microsoft.com/office/word/2010/wordprocessingCanvas" xmlns="" val="0"/>
                         </a:ext>
                       </a:extLst>
                     </a:blip>
@@ -18929,7 +18936,7 @@
                     <a:blip r:embed="rId77" cstate="print">
                       <a:extLst>
                         <a:ext uri="{28A0092B-C50C-407E-A947-70E740481C1C}">
-                          <a14:useLocalDpi xmlns="" xmlns:wpc="http://schemas.microsoft.com/office/word/2010/wordprocessingCanvas" xmlns:mc="http://schemas.openxmlformats.org/markup-compatibility/2006" xmlns:o="urn:schemas-microsoft-com:office:office" xmlns:v="urn:schemas-microsoft-com:vml" xmlns:wp14="http://schemas.microsoft.com/office/word/2010/wordprocessingDrawing" xmlns:w10="urn:schemas-microsoft-com:office:word" xmlns:w="http://schemas.openxmlformats.org/wordprocessingml/2006/main" xmlns:w14="http://schemas.microsoft.com/office/word/2010/wordml" xmlns:w15="http://schemas.microsoft.com/office/word/2012/wordml" xmlns:wpg="http://schemas.microsoft.com/office/word/2010/wordprocessingGroup" xmlns:wpi="http://schemas.microsoft.com/office/word/2010/wordprocessingInk" xmlns:wps="http://schemas.microsoft.com/office/word/2010/wordprocessingShape" xmlns:a14="http://schemas.microsoft.com/office/drawing/2010/main" val="0"/>
+                          <a14:useLocalDpi xmlns:a14="http://schemas.microsoft.com/office/drawing/2010/main" xmlns:wps="http://schemas.microsoft.com/office/word/2010/wordprocessingShape" xmlns:wpi="http://schemas.microsoft.com/office/word/2010/wordprocessingInk" xmlns:wpg="http://schemas.microsoft.com/office/word/2010/wordprocessingGroup" xmlns:w15="http://schemas.microsoft.com/office/word/2012/wordml" xmlns:w14="http://schemas.microsoft.com/office/word/2010/wordml" xmlns:w="http://schemas.openxmlformats.org/wordprocessingml/2006/main" xmlns:w10="urn:schemas-microsoft-com:office:word" xmlns:wp14="http://schemas.microsoft.com/office/word/2010/wordprocessingDrawing" xmlns:v="urn:schemas-microsoft-com:vml" xmlns:o="urn:schemas-microsoft-com:office:office" xmlns:mc="http://schemas.openxmlformats.org/markup-compatibility/2006" xmlns:wpc="http://schemas.microsoft.com/office/word/2010/wordprocessingCanvas" xmlns="" val="0"/>
                         </a:ext>
                       </a:extLst>
                     </a:blip>
@@ -19031,7 +19038,7 @@
                     <a:blip r:embed="rId78" cstate="print">
                       <a:extLst>
                         <a:ext uri="{28A0092B-C50C-407E-A947-70E740481C1C}">
-                          <a14:useLocalDpi xmlns="" xmlns:wpc="http://schemas.microsoft.com/office/word/2010/wordprocessingCanvas" xmlns:mc="http://schemas.openxmlformats.org/markup-compatibility/2006" xmlns:o="urn:schemas-microsoft-com:office:office" xmlns:v="urn:schemas-microsoft-com:vml" xmlns:wp14="http://schemas.microsoft.com/office/word/2010/wordprocessingDrawing" xmlns:w10="urn:schemas-microsoft-com:office:word" xmlns:w="http://schemas.openxmlformats.org/wordprocessingml/2006/main" xmlns:w14="http://schemas.microsoft.com/office/word/2010/wordml" xmlns:w15="http://schemas.microsoft.com/office/word/2012/wordml" xmlns:wpg="http://schemas.microsoft.com/office/word/2010/wordprocessingGroup" xmlns:wpi="http://schemas.microsoft.com/office/word/2010/wordprocessingInk" xmlns:wps="http://schemas.microsoft.com/office/word/2010/wordprocessingShape" xmlns:a14="http://schemas.microsoft.com/office/drawing/2010/main" val="0"/>
+                          <a14:useLocalDpi xmlns:a14="http://schemas.microsoft.com/office/drawing/2010/main" xmlns:wps="http://schemas.microsoft.com/office/word/2010/wordprocessingShape" xmlns:wpi="http://schemas.microsoft.com/office/word/2010/wordprocessingInk" xmlns:wpg="http://schemas.microsoft.com/office/word/2010/wordprocessingGroup" xmlns:w15="http://schemas.microsoft.com/office/word/2012/wordml" xmlns:w14="http://schemas.microsoft.com/office/word/2010/wordml" xmlns:w="http://schemas.openxmlformats.org/wordprocessingml/2006/main" xmlns:w10="urn:schemas-microsoft-com:office:word" xmlns:wp14="http://schemas.microsoft.com/office/word/2010/wordprocessingDrawing" xmlns:v="urn:schemas-microsoft-com:vml" xmlns:o="urn:schemas-microsoft-com:office:office" xmlns:mc="http://schemas.openxmlformats.org/markup-compatibility/2006" xmlns:wpc="http://schemas.microsoft.com/office/word/2010/wordprocessingCanvas" xmlns="" val="0"/>
                         </a:ext>
                       </a:extLst>
                     </a:blip>
@@ -19116,7 +19123,7 @@
                     <a:blip r:embed="rId79" cstate="print">
                       <a:extLst>
                         <a:ext uri="{28A0092B-C50C-407E-A947-70E740481C1C}">
-                          <a14:useLocalDpi xmlns="" xmlns:wpc="http://schemas.microsoft.com/office/word/2010/wordprocessingCanvas" xmlns:mc="http://schemas.openxmlformats.org/markup-compatibility/2006" xmlns:o="urn:schemas-microsoft-com:office:office" xmlns:v="urn:schemas-microsoft-com:vml" xmlns:wp14="http://schemas.microsoft.com/office/word/2010/wordprocessingDrawing" xmlns:w10="urn:schemas-microsoft-com:office:word" xmlns:w="http://schemas.openxmlformats.org/wordprocessingml/2006/main" xmlns:w14="http://schemas.microsoft.com/office/word/2010/wordml" xmlns:w15="http://schemas.microsoft.com/office/word/2012/wordml" xmlns:wpg="http://schemas.microsoft.com/office/word/2010/wordprocessingGroup" xmlns:wpi="http://schemas.microsoft.com/office/word/2010/wordprocessingInk" xmlns:wps="http://schemas.microsoft.com/office/word/2010/wordprocessingShape" xmlns:a14="http://schemas.microsoft.com/office/drawing/2010/main" val="0"/>
+                          <a14:useLocalDpi xmlns:a14="http://schemas.microsoft.com/office/drawing/2010/main" xmlns:wps="http://schemas.microsoft.com/office/word/2010/wordprocessingShape" xmlns:wpi="http://schemas.microsoft.com/office/word/2010/wordprocessingInk" xmlns:wpg="http://schemas.microsoft.com/office/word/2010/wordprocessingGroup" xmlns:w15="http://schemas.microsoft.com/office/word/2012/wordml" xmlns:w14="http://schemas.microsoft.com/office/word/2010/wordml" xmlns:w="http://schemas.openxmlformats.org/wordprocessingml/2006/main" xmlns:w10="urn:schemas-microsoft-com:office:word" xmlns:wp14="http://schemas.microsoft.com/office/word/2010/wordprocessingDrawing" xmlns:v="urn:schemas-microsoft-com:vml" xmlns:o="urn:schemas-microsoft-com:office:office" xmlns:mc="http://schemas.openxmlformats.org/markup-compatibility/2006" xmlns:wpc="http://schemas.microsoft.com/office/word/2010/wordprocessingCanvas" xmlns="" val="0"/>
                         </a:ext>
                       </a:extLst>
                     </a:blip>
@@ -19279,7 +19286,7 @@
                     <a:blip r:embed="rId80" cstate="print">
                       <a:extLst>
                         <a:ext uri="{28A0092B-C50C-407E-A947-70E740481C1C}">
-                          <a14:useLocalDpi xmlns="" xmlns:wpc="http://schemas.microsoft.com/office/word/2010/wordprocessingCanvas" xmlns:mc="http://schemas.openxmlformats.org/markup-compatibility/2006" xmlns:o="urn:schemas-microsoft-com:office:office" xmlns:v="urn:schemas-microsoft-com:vml" xmlns:wp14="http://schemas.microsoft.com/office/word/2010/wordprocessingDrawing" xmlns:w10="urn:schemas-microsoft-com:office:word" xmlns:w="http://schemas.openxmlformats.org/wordprocessingml/2006/main" xmlns:w14="http://schemas.microsoft.com/office/word/2010/wordml" xmlns:w15="http://schemas.microsoft.com/office/word/2012/wordml" xmlns:wpg="http://schemas.microsoft.com/office/word/2010/wordprocessingGroup" xmlns:wpi="http://schemas.microsoft.com/office/word/2010/wordprocessingInk" xmlns:wps="http://schemas.microsoft.com/office/word/2010/wordprocessingShape" xmlns:a14="http://schemas.microsoft.com/office/drawing/2010/main" val="0"/>
+                          <a14:useLocalDpi xmlns:a14="http://schemas.microsoft.com/office/drawing/2010/main" xmlns:wps="http://schemas.microsoft.com/office/word/2010/wordprocessingShape" xmlns:wpi="http://schemas.microsoft.com/office/word/2010/wordprocessingInk" xmlns:wpg="http://schemas.microsoft.com/office/word/2010/wordprocessingGroup" xmlns:w15="http://schemas.microsoft.com/office/word/2012/wordml" xmlns:w14="http://schemas.microsoft.com/office/word/2010/wordml" xmlns:w="http://schemas.openxmlformats.org/wordprocessingml/2006/main" xmlns:w10="urn:schemas-microsoft-com:office:word" xmlns:wp14="http://schemas.microsoft.com/office/word/2010/wordprocessingDrawing" xmlns:v="urn:schemas-microsoft-com:vml" xmlns:o="urn:schemas-microsoft-com:office:office" xmlns:mc="http://schemas.openxmlformats.org/markup-compatibility/2006" xmlns:wpc="http://schemas.microsoft.com/office/word/2010/wordprocessingCanvas" xmlns="" val="0"/>
                         </a:ext>
                       </a:extLst>
                     </a:blip>
@@ -19439,7 +19446,7 @@
                     <a:blip r:embed="rId81" cstate="print">
                       <a:extLst>
                         <a:ext uri="{28A0092B-C50C-407E-A947-70E740481C1C}">
-                          <a14:useLocalDpi xmlns="" xmlns:wpc="http://schemas.microsoft.com/office/word/2010/wordprocessingCanvas" xmlns:mc="http://schemas.openxmlformats.org/markup-compatibility/2006" xmlns:o="urn:schemas-microsoft-com:office:office" xmlns:v="urn:schemas-microsoft-com:vml" xmlns:wp14="http://schemas.microsoft.com/office/word/2010/wordprocessingDrawing" xmlns:w10="urn:schemas-microsoft-com:office:word" xmlns:w="http://schemas.openxmlformats.org/wordprocessingml/2006/main" xmlns:w14="http://schemas.microsoft.com/office/word/2010/wordml" xmlns:w15="http://schemas.microsoft.com/office/word/2012/wordml" xmlns:wpg="http://schemas.microsoft.com/office/word/2010/wordprocessingGroup" xmlns:wpi="http://schemas.microsoft.com/office/word/2010/wordprocessingInk" xmlns:wps="http://schemas.microsoft.com/office/word/2010/wordprocessingShape" xmlns:a14="http://schemas.microsoft.com/office/drawing/2010/main" val="0"/>
+                          <a14:useLocalDpi xmlns:a14="http://schemas.microsoft.com/office/drawing/2010/main" xmlns:wps="http://schemas.microsoft.com/office/word/2010/wordprocessingShape" xmlns:wpi="http://schemas.microsoft.com/office/word/2010/wordprocessingInk" xmlns:wpg="http://schemas.microsoft.com/office/word/2010/wordprocessingGroup" xmlns:w15="http://schemas.microsoft.com/office/word/2012/wordml" xmlns:w14="http://schemas.microsoft.com/office/word/2010/wordml" xmlns:w="http://schemas.openxmlformats.org/wordprocessingml/2006/main" xmlns:w10="urn:schemas-microsoft-com:office:word" xmlns:wp14="http://schemas.microsoft.com/office/word/2010/wordprocessingDrawing" xmlns:v="urn:schemas-microsoft-com:vml" xmlns:o="urn:schemas-microsoft-com:office:office" xmlns:mc="http://schemas.openxmlformats.org/markup-compatibility/2006" xmlns:wpc="http://schemas.microsoft.com/office/word/2010/wordprocessingCanvas" xmlns="" val="0"/>
                         </a:ext>
                       </a:extLst>
                     </a:blip>
@@ -19577,7 +19584,7 @@
                     <a:blip r:embed="rId82" cstate="print">
                       <a:extLst>
                         <a:ext uri="{28A0092B-C50C-407E-A947-70E740481C1C}">
-                          <a14:useLocalDpi xmlns="" xmlns:wpc="http://schemas.microsoft.com/office/word/2010/wordprocessingCanvas" xmlns:mc="http://schemas.openxmlformats.org/markup-compatibility/2006" xmlns:o="urn:schemas-microsoft-com:office:office" xmlns:v="urn:schemas-microsoft-com:vml" xmlns:wp14="http://schemas.microsoft.com/office/word/2010/wordprocessingDrawing" xmlns:w10="urn:schemas-microsoft-com:office:word" xmlns:w="http://schemas.openxmlformats.org/wordprocessingml/2006/main" xmlns:w14="http://schemas.microsoft.com/office/word/2010/wordml" xmlns:w15="http://schemas.microsoft.com/office/word/2012/wordml" xmlns:wpg="http://schemas.microsoft.com/office/word/2010/wordprocessingGroup" xmlns:wpi="http://schemas.microsoft.com/office/word/2010/wordprocessingInk" xmlns:wps="http://schemas.microsoft.com/office/word/2010/wordprocessingShape" xmlns:a14="http://schemas.microsoft.com/office/drawing/2010/main" val="0"/>
+                          <a14:useLocalDpi xmlns:a14="http://schemas.microsoft.com/office/drawing/2010/main" xmlns:wps="http://schemas.microsoft.com/office/word/2010/wordprocessingShape" xmlns:wpi="http://schemas.microsoft.com/office/word/2010/wordprocessingInk" xmlns:wpg="http://schemas.microsoft.com/office/word/2010/wordprocessingGroup" xmlns:w15="http://schemas.microsoft.com/office/word/2012/wordml" xmlns:w14="http://schemas.microsoft.com/office/word/2010/wordml" xmlns:w="http://schemas.openxmlformats.org/wordprocessingml/2006/main" xmlns:w10="urn:schemas-microsoft-com:office:word" xmlns:wp14="http://schemas.microsoft.com/office/word/2010/wordprocessingDrawing" xmlns:v="urn:schemas-microsoft-com:vml" xmlns:o="urn:schemas-microsoft-com:office:office" xmlns:mc="http://schemas.openxmlformats.org/markup-compatibility/2006" xmlns:wpc="http://schemas.microsoft.com/office/word/2010/wordprocessingCanvas" xmlns="" val="0"/>
                         </a:ext>
                       </a:extLst>
                     </a:blip>
@@ -19716,7 +19723,7 @@
                     <a:blip r:embed="rId83" cstate="print">
                       <a:extLst>
                         <a:ext uri="{28A0092B-C50C-407E-A947-70E740481C1C}">
-                          <a14:useLocalDpi xmlns="" xmlns:wpc="http://schemas.microsoft.com/office/word/2010/wordprocessingCanvas" xmlns:mc="http://schemas.openxmlformats.org/markup-compatibility/2006" xmlns:o="urn:schemas-microsoft-com:office:office" xmlns:v="urn:schemas-microsoft-com:vml" xmlns:wp14="http://schemas.microsoft.com/office/word/2010/wordprocessingDrawing" xmlns:w10="urn:schemas-microsoft-com:office:word" xmlns:w="http://schemas.openxmlformats.org/wordprocessingml/2006/main" xmlns:w14="http://schemas.microsoft.com/office/word/2010/wordml" xmlns:w15="http://schemas.microsoft.com/office/word/2012/wordml" xmlns:wpg="http://schemas.microsoft.com/office/word/2010/wordprocessingGroup" xmlns:wpi="http://schemas.microsoft.com/office/word/2010/wordprocessingInk" xmlns:wps="http://schemas.microsoft.com/office/word/2010/wordprocessingShape" xmlns:a14="http://schemas.microsoft.com/office/drawing/2010/main" val="0"/>
+                          <a14:useLocalDpi xmlns:a14="http://schemas.microsoft.com/office/drawing/2010/main" xmlns:wps="http://schemas.microsoft.com/office/word/2010/wordprocessingShape" xmlns:wpi="http://schemas.microsoft.com/office/word/2010/wordprocessingInk" xmlns:wpg="http://schemas.microsoft.com/office/word/2010/wordprocessingGroup" xmlns:w15="http://schemas.microsoft.com/office/word/2012/wordml" xmlns:w14="http://schemas.microsoft.com/office/word/2010/wordml" xmlns:w="http://schemas.openxmlformats.org/wordprocessingml/2006/main" xmlns:w10="urn:schemas-microsoft-com:office:word" xmlns:wp14="http://schemas.microsoft.com/office/word/2010/wordprocessingDrawing" xmlns:v="urn:schemas-microsoft-com:vml" xmlns:o="urn:schemas-microsoft-com:office:office" xmlns:mc="http://schemas.openxmlformats.org/markup-compatibility/2006" xmlns:wpc="http://schemas.microsoft.com/office/word/2010/wordprocessingCanvas" xmlns="" val="0"/>
                         </a:ext>
                       </a:extLst>
                     </a:blip>
@@ -19884,7 +19891,7 @@
                     <a:blip r:embed="rId84" cstate="print">
                       <a:extLst>
                         <a:ext uri="{28A0092B-C50C-407E-A947-70E740481C1C}">
-                          <a14:useLocalDpi xmlns="" xmlns:wpc="http://schemas.microsoft.com/office/word/2010/wordprocessingCanvas" xmlns:mc="http://schemas.openxmlformats.org/markup-compatibility/2006" xmlns:o="urn:schemas-microsoft-com:office:office" xmlns:v="urn:schemas-microsoft-com:vml" xmlns:wp14="http://schemas.microsoft.com/office/word/2010/wordprocessingDrawing" xmlns:w10="urn:schemas-microsoft-com:office:word" xmlns:w="http://schemas.openxmlformats.org/wordprocessingml/2006/main" xmlns:w14="http://schemas.microsoft.com/office/word/2010/wordml" xmlns:w15="http://schemas.microsoft.com/office/word/2012/wordml" xmlns:wpg="http://schemas.microsoft.com/office/word/2010/wordprocessingGroup" xmlns:wpi="http://schemas.microsoft.com/office/word/2010/wordprocessingInk" xmlns:wps="http://schemas.microsoft.com/office/word/2010/wordprocessingShape" xmlns:a14="http://schemas.microsoft.com/office/drawing/2010/main" val="0"/>
+                          <a14:useLocalDpi xmlns:a14="http://schemas.microsoft.com/office/drawing/2010/main" xmlns:wps="http://schemas.microsoft.com/office/word/2010/wordprocessingShape" xmlns:wpi="http://schemas.microsoft.com/office/word/2010/wordprocessingInk" xmlns:wpg="http://schemas.microsoft.com/office/word/2010/wordprocessingGroup" xmlns:w15="http://schemas.microsoft.com/office/word/2012/wordml" xmlns:w14="http://schemas.microsoft.com/office/word/2010/wordml" xmlns:w="http://schemas.openxmlformats.org/wordprocessingml/2006/main" xmlns:w10="urn:schemas-microsoft-com:office:word" xmlns:wp14="http://schemas.microsoft.com/office/word/2010/wordprocessingDrawing" xmlns:v="urn:schemas-microsoft-com:vml" xmlns:o="urn:schemas-microsoft-com:office:office" xmlns:mc="http://schemas.openxmlformats.org/markup-compatibility/2006" xmlns:wpc="http://schemas.microsoft.com/office/word/2010/wordprocessingCanvas" xmlns="" val="0"/>
                         </a:ext>
                       </a:extLst>
                     </a:blip>
@@ -20007,7 +20014,7 @@
                     <a:blip r:embed="rId85" cstate="print">
                       <a:extLst>
                         <a:ext uri="{28A0092B-C50C-407E-A947-70E740481C1C}">
-                          <a14:useLocalDpi xmlns="" xmlns:wpc="http://schemas.microsoft.com/office/word/2010/wordprocessingCanvas" xmlns:mc="http://schemas.openxmlformats.org/markup-compatibility/2006" xmlns:o="urn:schemas-microsoft-com:office:office" xmlns:v="urn:schemas-microsoft-com:vml" xmlns:wp14="http://schemas.microsoft.com/office/word/2010/wordprocessingDrawing" xmlns:w10="urn:schemas-microsoft-com:office:word" xmlns:w="http://schemas.openxmlformats.org/wordprocessingml/2006/main" xmlns:w14="http://schemas.microsoft.com/office/word/2010/wordml" xmlns:w15="http://schemas.microsoft.com/office/word/2012/wordml" xmlns:wpg="http://schemas.microsoft.com/office/word/2010/wordprocessingGroup" xmlns:wpi="http://schemas.microsoft.com/office/word/2010/wordprocessingInk" xmlns:wps="http://schemas.microsoft.com/office/word/2010/wordprocessingShape" xmlns:a14="http://schemas.microsoft.com/office/drawing/2010/main" val="0"/>
+                          <a14:useLocalDpi xmlns:a14="http://schemas.microsoft.com/office/drawing/2010/main" xmlns:wps="http://schemas.microsoft.com/office/word/2010/wordprocessingShape" xmlns:wpi="http://schemas.microsoft.com/office/word/2010/wordprocessingInk" xmlns:wpg="http://schemas.microsoft.com/office/word/2010/wordprocessingGroup" xmlns:w15="http://schemas.microsoft.com/office/word/2012/wordml" xmlns:w14="http://schemas.microsoft.com/office/word/2010/wordml" xmlns:w="http://schemas.openxmlformats.org/wordprocessingml/2006/main" xmlns:w10="urn:schemas-microsoft-com:office:word" xmlns:wp14="http://schemas.microsoft.com/office/word/2010/wordprocessingDrawing" xmlns:v="urn:schemas-microsoft-com:vml" xmlns:o="urn:schemas-microsoft-com:office:office" xmlns:mc="http://schemas.openxmlformats.org/markup-compatibility/2006" xmlns:wpc="http://schemas.microsoft.com/office/word/2010/wordprocessingCanvas" xmlns="" val="0"/>
                         </a:ext>
                       </a:extLst>
                     </a:blip>
@@ -26797,7 +26804,7 @@
           <w:rPr>
             <w:noProof/>
           </w:rPr>
-          <w:t>26</w:t>
+          <w:t>2</w:t>
         </w:r>
         <w:r>
           <w:rPr>
@@ -31466,7 +31473,7 @@
 
 <file path=customXml/item1.xml><?xml version="1.0" encoding="utf-8"?>
 <CoverPageProperties xmlns="http://schemas.microsoft.com/office/2006/coverPageProps">
-  <PublishDate>2016-01-04T00:00:00</PublishDate>
+  <PublishDate>2016-01-22T00:00:00</PublishDate>
   <Abstract>User guide for accessing the Kount Datamart reporting tool and sample quizzes and exercises.</Abstract>
   <CompanyAddress/>
   <CompanyPhone/>
@@ -31488,7 +31495,7 @@
 </file>
 
 <file path=customXml/itemProps2.xml><?xml version="1.0" encoding="utf-8"?>
-<ds:datastoreItem xmlns:ds="http://schemas.openxmlformats.org/officeDocument/2006/customXml" ds:itemID="{CEB8816B-AF36-4371-A733-D18761B69BD4}">
+<ds:datastoreItem xmlns:ds="http://schemas.openxmlformats.org/officeDocument/2006/customXml" ds:itemID="{98BB8E0C-3918-4D21-B2F1-8C03A1D4C906}">
   <ds:schemaRefs>
     <ds:schemaRef ds:uri="http://schemas.openxmlformats.org/officeDocument/2006/bibliography"/>
   </ds:schemaRefs>

</xml_diff>